<commit_message>
some small css changes
</commit_message>
<xml_diff>
--- a/Rennberichte 2024.docx
+++ b/Rennberichte 2024.docx
@@ -1,6 +1,6 @@
 
 <file path=word/document.xml><?xml version="1.0" encoding="utf-8"?>
-<w:document xmlns:wpc="http://schemas.microsoft.com/office/word/2010/wordprocessingCanvas" xmlns:cx="http://schemas.microsoft.com/office/drawing/2014/chartex" xmlns:cx1="http://schemas.microsoft.com/office/drawing/2015/9/8/chartex" xmlns:cx2="http://schemas.microsoft.com/office/drawing/2015/10/21/chartex" xmlns:cx3="http://schemas.microsoft.com/office/drawing/2016/5/9/chartex" xmlns:cx4="http://schemas.microsoft.com/office/drawing/2016/5/10/chartex" xmlns:cx5="http://schemas.microsoft.com/office/drawing/2016/5/11/chartex" xmlns:cx6="http://schemas.microsoft.com/office/drawing/2016/5/12/chartex" xmlns:cx7="http://schemas.microsoft.com/office/drawing/2016/5/13/chartex" xmlns:cx8="http://schemas.microsoft.com/office/drawing/2016/5/14/chartex" xmlns:mc="http://schemas.openxmlformats.org/markup-compatibility/2006" xmlns:aink="http://schemas.microsoft.com/office/drawing/2016/ink" xmlns:am3d="http://schemas.microsoft.com/office/drawing/2017/model3d" xmlns:o="urn:schemas-microsoft-com:office:office" xmlns:oel="http://schemas.microsoft.com/office/2019/extlst" xmlns:r="http://schemas.openxmlformats.org/officeDocument/2006/relationships" xmlns:m="http://schemas.openxmlformats.org/officeDocument/2006/math" xmlns:v="urn:schemas-microsoft-com:vml" xmlns:wp14="http://schemas.microsoft.com/office/word/2010/wordprocessingDrawing" xmlns:wp="http://schemas.openxmlformats.org/drawingml/2006/wordprocessingDrawing" xmlns:w10="urn:schemas-microsoft-com:office:word" xmlns:w="http://schemas.openxmlformats.org/wordprocessingml/2006/main" xmlns:w14="http://schemas.microsoft.com/office/word/2010/wordml" xmlns:w15="http://schemas.microsoft.com/office/word/2012/wordml" xmlns:w16cex="http://schemas.microsoft.com/office/word/2018/wordml/cex" xmlns:w16cid="http://schemas.microsoft.com/office/word/2016/wordml/cid" xmlns:w16="http://schemas.microsoft.com/office/word/2018/wordml" xmlns:w16sdtdh="http://schemas.microsoft.com/office/word/2020/wordml/sdtdatahash" xmlns:w16se="http://schemas.microsoft.com/office/word/2015/wordml/symex" xmlns:wpg="http://schemas.microsoft.com/office/word/2010/wordprocessingGroup" xmlns:wpi="http://schemas.microsoft.com/office/word/2010/wordprocessingInk" xmlns:wne="http://schemas.microsoft.com/office/word/2006/wordml" xmlns:wps="http://schemas.microsoft.com/office/word/2010/wordprocessingShape" mc:Ignorable="w14 w15 w16se w16cid w16 w16cex w16sdtdh wp14">
+<w:document xmlns:wpc="http://schemas.microsoft.com/office/word/2010/wordprocessingCanvas" xmlns:cx="http://schemas.microsoft.com/office/drawing/2014/chartex" xmlns:cx1="http://schemas.microsoft.com/office/drawing/2015/9/8/chartex" xmlns:cx2="http://schemas.microsoft.com/office/drawing/2015/10/21/chartex" xmlns:cx3="http://schemas.microsoft.com/office/drawing/2016/5/9/chartex" xmlns:cx4="http://schemas.microsoft.com/office/drawing/2016/5/10/chartex" xmlns:cx5="http://schemas.microsoft.com/office/drawing/2016/5/11/chartex" xmlns:cx6="http://schemas.microsoft.com/office/drawing/2016/5/12/chartex" xmlns:cx7="http://schemas.microsoft.com/office/drawing/2016/5/13/chartex" xmlns:cx8="http://schemas.microsoft.com/office/drawing/2016/5/14/chartex" xmlns:mc="http://schemas.openxmlformats.org/markup-compatibility/2006" xmlns:aink="http://schemas.microsoft.com/office/drawing/2016/ink" xmlns:am3d="http://schemas.microsoft.com/office/drawing/2017/model3d" xmlns:o="urn:schemas-microsoft-com:office:office" xmlns:oel="http://schemas.microsoft.com/office/2019/extlst" xmlns:r="http://schemas.openxmlformats.org/officeDocument/2006/relationships" xmlns:m="http://schemas.openxmlformats.org/officeDocument/2006/math" xmlns:v="urn:schemas-microsoft-com:vml" xmlns:wp14="http://schemas.microsoft.com/office/word/2010/wordprocessingDrawing" xmlns:wp="http://schemas.openxmlformats.org/drawingml/2006/wordprocessingDrawing" xmlns:w10="urn:schemas-microsoft-com:office:word" xmlns:w="http://schemas.openxmlformats.org/wordprocessingml/2006/main" xmlns:w14="http://schemas.microsoft.com/office/word/2010/wordml" xmlns:w15="http://schemas.microsoft.com/office/word/2012/wordml" xmlns:w16cex="http://schemas.microsoft.com/office/word/2018/wordml/cex" xmlns:w16cid="http://schemas.microsoft.com/office/word/2016/wordml/cid" xmlns:w16="http://schemas.microsoft.com/office/word/2018/wordml" xmlns:w16du="http://schemas.microsoft.com/office/word/2023/wordml/word16du" xmlns:w16sdtdh="http://schemas.microsoft.com/office/word/2020/wordml/sdtdatahash" xmlns:w16se="http://schemas.microsoft.com/office/word/2015/wordml/symex" xmlns:wpg="http://schemas.microsoft.com/office/word/2010/wordprocessingGroup" xmlns:wpi="http://schemas.microsoft.com/office/word/2010/wordprocessingInk" xmlns:wne="http://schemas.microsoft.com/office/word/2006/wordml" xmlns:wps="http://schemas.microsoft.com/office/word/2010/wordprocessingShape" mc:Ignorable="w14 w15 w16se w16cid w16 w16cex w16sdtdh w16du wp14">
   <w:body>
     <w:p>
       <w:r>
@@ -89,6 +89,272 @@
         <w:t xml:space="preserve"> bedauerlich, ein Rennen frühzeitig beenden zu müssen, insbesondere weil ich gut im Rennen lag. Die nächste Gelegenheit bietet sich jedoch bereits am kommenden Wochenende.</w:t>
       </w:r>
     </w:p>
+    <w:p/>
+    <w:p/>
+    <w:p>
+      <w:pPr>
+        <w:rPr>
+          <w:b/>
+          <w:bCs/>
+        </w:rPr>
+      </w:pPr>
+      <w:r>
+        <w:rPr>
+          <w:b/>
+          <w:bCs/>
+        </w:rPr>
+        <w:t>Eschenbach</w:t>
+      </w:r>
+    </w:p>
+    <w:p>
+      <w:r>
+        <w:t xml:space="preserve">Nach einer guten Trainingswoche stand mit der </w:t>
+      </w:r>
+      <w:proofErr w:type="spellStart"/>
+      <w:r>
+        <w:t>BikeWorld</w:t>
+      </w:r>
+      <w:proofErr w:type="spellEnd"/>
+      <w:r>
+        <w:t xml:space="preserve"> </w:t>
+      </w:r>
+      <w:proofErr w:type="spellStart"/>
+      <w:r>
+        <w:t>Raceseries</w:t>
+      </w:r>
+      <w:proofErr w:type="spellEnd"/>
+      <w:r>
+        <w:t xml:space="preserve"> in Eschenbach mein Heimrennen an. Wie jedes Jahr freute ich mich sehr auf dieses Rennen, da es immer speziell ist so nahe von </w:t>
+      </w:r>
+      <w:proofErr w:type="gramStart"/>
+      <w:r>
+        <w:t>Zuhause</w:t>
+      </w:r>
+      <w:proofErr w:type="gramEnd"/>
+      <w:r>
+        <w:t xml:space="preserve"> auf einer so bekannten Strecke zu fahren. Am Tag vor dem Rennen absolvierte ich noch einen Engine </w:t>
+      </w:r>
+      <w:proofErr w:type="gramStart"/>
+      <w:r>
+        <w:t>Check in</w:t>
+      </w:r>
+      <w:proofErr w:type="gramEnd"/>
+      <w:r>
+        <w:t xml:space="preserve"> Grenchen für allfällige Weltcup Selektionen im Jahr 2025. Der Engine Check lief solide und ich freute mich auf das Heimrennen. Die Strecke in Eschenbach ist sehr cool und hat mehrere kürzere Anstiege.  Am Morgen absolvierte ich nochmals eine Runde auf der Strecke und fühlte mich gut. Das Starterfeld war wie immer in Eschenbach sehr gut belegt. Einige bekannte Profis wie Andri Frischknecht, Andrin </w:t>
+      </w:r>
+      <w:proofErr w:type="spellStart"/>
+      <w:r>
+        <w:t>Gees</w:t>
+      </w:r>
+      <w:proofErr w:type="spellEnd"/>
+      <w:r>
+        <w:t xml:space="preserve">, Kevin Kuhn oder auch </w:t>
+      </w:r>
+      <w:proofErr w:type="spellStart"/>
+      <w:r>
+        <w:t>Ursin</w:t>
+      </w:r>
+      <w:proofErr w:type="spellEnd"/>
+      <w:r>
+        <w:t xml:space="preserve"> Spescha standen auf der Startliste. Ich ging deshalb </w:t>
+      </w:r>
+      <w:proofErr w:type="spellStart"/>
+      <w:r>
+        <w:t>zimlich</w:t>
+      </w:r>
+      <w:proofErr w:type="spellEnd"/>
+      <w:r>
+        <w:t xml:space="preserve"> locker ins Rennen und probierte das beste herauszuholen </w:t>
+      </w:r>
+    </w:p>
+    <w:p>
+      <w:r>
+        <w:lastRenderedPageBreak/>
+        <w:t xml:space="preserve">Der Start ins Rennen verlief mit gemischten Gefühlen. Schon nach wenigen hundert Meter zog ich mir den Pneu leicht von den Felgen ab und dadurch entstand ein kleines Loch im Pneu. Ende des Startaufstiegs war ich auf P2 und das Loch wurde durch die Dichtmilch abgedichtet. Leider hatte ich trotzdem sehr viel Luft verloren und merkte dies in den folgenden Runden. </w:t>
+      </w:r>
+      <w:r>
+        <w:t>Trotz diesem Malheur</w:t>
+      </w:r>
+      <w:r>
+        <w:t xml:space="preserve"> lag </w:t>
+      </w:r>
+      <w:r>
+        <w:t xml:space="preserve">ich </w:t>
+      </w:r>
+      <w:r>
+        <w:t xml:space="preserve">nach der ersten Runde super im Rennen. Nach einem Drittel des Rennens fuhr ich in einer kleinen Gruppe um P5. Aufgrund des tiefen Luftdrucks zog ich mir immer wieder den Pneu von den Felgen ab und musste nach etwa der Hälfte des Rennens mein Hinterrad wechseln. Dadurch verlor ich rund 45 Sekunden und hatte danach am Anfang auch noch leichte Probleme mit der Schaltung. Diese konnte ich kurz darauf so gut wie möglich während dem Fahren beheben. Nach zwei </w:t>
+      </w:r>
+      <w:proofErr w:type="gramStart"/>
+      <w:r>
+        <w:t>Runden</w:t>
+      </w:r>
+      <w:proofErr w:type="gramEnd"/>
+      <w:r>
+        <w:t xml:space="preserve"> in </w:t>
+      </w:r>
+      <w:r>
+        <w:t>denen</w:t>
+      </w:r>
+      <w:r>
+        <w:t xml:space="preserve"> ich mich wieder aufmuntern musste konnte ich für die letzten zwei Runden nochmals aufdrehen. Schlussendlich beendete ich das Rennen auf P7. Mit zwei technischen Problemen in den letzten zwei Rennen hoffe ich nun das das Pech für die restliche Saison aufgebraucht ist. Nun geht es weiter mit zwei wichtigen Trainingswochen vor dem letzten </w:t>
+      </w:r>
+      <w:proofErr w:type="spellStart"/>
+      <w:r>
+        <w:t>Swissbikecup</w:t>
+      </w:r>
+      <w:proofErr w:type="spellEnd"/>
+      <w:r>
+        <w:t xml:space="preserve"> </w:t>
+      </w:r>
+      <w:r>
+        <w:t>in der</w:t>
+      </w:r>
+      <w:r>
+        <w:t xml:space="preserve"> Lenzerheide am 22. September. </w:t>
+      </w:r>
+    </w:p>
+    <w:p/>
+    <w:p>
+      <w:bookmarkStart w:id="0" w:name="OLE_LINK1"/>
+      <w:bookmarkStart w:id="1" w:name="OLE_LINK2"/>
+      <w:r>
+        <w:t xml:space="preserve">Nach einer </w:t>
+      </w:r>
+      <w:r>
+        <w:t>guten</w:t>
+      </w:r>
+      <w:r>
+        <w:t xml:space="preserve"> Trainingswoche </w:t>
+      </w:r>
+      <w:r>
+        <w:t>fand mit</w:t>
+      </w:r>
+      <w:r>
+        <w:t xml:space="preserve"> </w:t>
+      </w:r>
+      <w:r>
+        <w:t>der</w:t>
+      </w:r>
+      <w:r>
+        <w:t xml:space="preserve"> </w:t>
+      </w:r>
+      <w:proofErr w:type="spellStart"/>
+      <w:r>
+        <w:t>BikeWorld</w:t>
+      </w:r>
+      <w:proofErr w:type="spellEnd"/>
+      <w:r>
+        <w:t xml:space="preserve"> </w:t>
+      </w:r>
+      <w:proofErr w:type="spellStart"/>
+      <w:r>
+        <w:t>Race</w:t>
+      </w:r>
+      <w:proofErr w:type="spellEnd"/>
+      <w:r>
+        <w:t xml:space="preserve"> Series in Eschenbach </w:t>
+      </w:r>
+      <w:r>
+        <w:t xml:space="preserve">auch </w:t>
+      </w:r>
+      <w:r>
+        <w:t>mein Heimrennen</w:t>
+      </w:r>
+      <w:r>
+        <w:t xml:space="preserve"> statt.</w:t>
+      </w:r>
+      <w:r>
+        <w:t xml:space="preserve"> Wie jedes Jahr freute ich mich sehr darauf, da es immer etwas Besonderes ist, so nahe </w:t>
+      </w:r>
+      <w:r>
+        <w:t>von</w:t>
+      </w:r>
+      <w:r>
+        <w:t xml:space="preserve"> </w:t>
+      </w:r>
+      <w:r>
+        <w:t>zuhause</w:t>
+      </w:r>
+      <w:r>
+        <w:t xml:space="preserve"> auf einer vertrauten Strecke zu fahren. Am Tag vor dem Rennen absolvierte ich noch einen Engine </w:t>
+      </w:r>
+      <w:r>
+        <w:t>Check-in</w:t>
+      </w:r>
+      <w:r>
+        <w:t xml:space="preserve"> Grenchen für mögliche Weltcup-Selektionen im Jahr 2025. Der </w:t>
+      </w:r>
+      <w:r>
+        <w:t xml:space="preserve">Engine </w:t>
+      </w:r>
+      <w:r>
+        <w:t xml:space="preserve">Check verlief solide, und ich war voller Vorfreude auf das Heimrennen. Die Strecke in Eschenbach ist anspruchsvoll und bietet mehrere kurze Anstiege. Das Starterfeld war, wie üblich in Eschenbach, stark besetzt. Einige bekannte Profis wie Andri Frischknecht, Andrin </w:t>
+      </w:r>
+      <w:proofErr w:type="spellStart"/>
+      <w:r>
+        <w:t>Gees</w:t>
+      </w:r>
+      <w:proofErr w:type="spellEnd"/>
+      <w:r>
+        <w:t xml:space="preserve">, Kevin Kuhn und </w:t>
+      </w:r>
+      <w:proofErr w:type="spellStart"/>
+      <w:r>
+        <w:t>Ursin</w:t>
+      </w:r>
+      <w:proofErr w:type="spellEnd"/>
+      <w:r>
+        <w:t xml:space="preserve"> Spescha standen auf der Startliste. Ich ging daher relativ entspannt ins Rennen und wollte das Beste herausholen.</w:t>
+      </w:r>
+    </w:p>
+    <w:p>
+      <w:r>
+        <w:t xml:space="preserve">Der Start verlief jedoch mit gemischten Gefühlen. </w:t>
+      </w:r>
+      <w:r>
+        <w:t>Schon nach wenigen hundert Meter zog ich mir den Pneu leicht von den Felgen ab und dadurch entstand ein kleines Loch im Pneu</w:t>
+      </w:r>
+      <w:r>
+        <w:t>.</w:t>
+      </w:r>
+      <w:r>
+        <w:t xml:space="preserve"> </w:t>
+      </w:r>
+      <w:r>
+        <w:t xml:space="preserve"> Am Ende des ersten Anstiegs lag ich auf P2, und das Loch wurde durch die Dichtmilch geschlossen. Leider verlor ich dennoch viel Luft, was ich in den folgenden Runden deutlich spürte. Trotz dieses Missgeschicks lag ich nach der ersten Runde gut im Rennen. Ein Drittel des Rennens später fuhr ich in einer kleinen Gruppe um P5. Aufgrund des niedrigen Luftdrucks löste sich der Reifen immer wieder von der Felge, weshalb ich etwa zur Rennhälfte das Hinterrad wechseln musste. Dadurch verlor ich rund 45 Sekunden und hatte zu Beginn auch leichte Probleme mit der Schaltung, die ich jedoch während der Fahrt so gut wie möglich beheben konnte. Nach zwei Runden, in denen ich mich wieder </w:t>
+      </w:r>
+      <w:r>
+        <w:t>sammeln</w:t>
+      </w:r>
+      <w:r>
+        <w:t xml:space="preserve"> musste, konnte ich in den letzten beiden Runden nochmals aufdrehen. Schließlich beendete ich das Rennen auf P7. Nach zwei technischen Problemen in den letzten beiden Rennen hoffe ich nun, dass das Pech für </w:t>
+      </w:r>
+      <w:r>
+        <w:lastRenderedPageBreak/>
+        <w:t xml:space="preserve">den Rest der Saison aufgebraucht ist. Jetzt folgen zwei wichtige Trainingswochen, bevor am 22. September </w:t>
+      </w:r>
+      <w:r>
+        <w:t>der</w:t>
+      </w:r>
+      <w:r>
+        <w:t xml:space="preserve"> letzte</w:t>
+      </w:r>
+      <w:r>
+        <w:t xml:space="preserve"> </w:t>
+      </w:r>
+      <w:r>
+        <w:t xml:space="preserve">Swiss Bike Cup in Lenzerheide </w:t>
+      </w:r>
+      <w:r>
+        <w:t>stattfindet</w:t>
+      </w:r>
+      <w:r>
+        <w:t>.</w:t>
+      </w:r>
+    </w:p>
+    <w:bookmarkEnd w:id="0"/>
+    <w:bookmarkEnd w:id="1"/>
+    <w:p/>
     <w:sectPr>
       <w:pgSz w:w="11906" w:h="16838"/>
       <w:pgMar w:top="1417" w:right="1417" w:bottom="1134" w:left="1417" w:header="708" w:footer="708" w:gutter="0"/>
@@ -100,7 +366,7 @@
 </file>
 
 <file path=word/styles.xml><?xml version="1.0" encoding="utf-8"?>
-<w:styles xmlns:mc="http://schemas.openxmlformats.org/markup-compatibility/2006" xmlns:r="http://schemas.openxmlformats.org/officeDocument/2006/relationships" xmlns:w="http://schemas.openxmlformats.org/wordprocessingml/2006/main" xmlns:w14="http://schemas.microsoft.com/office/word/2010/wordml" xmlns:w15="http://schemas.microsoft.com/office/word/2012/wordml" xmlns:w16cex="http://schemas.microsoft.com/office/word/2018/wordml/cex" xmlns:w16cid="http://schemas.microsoft.com/office/word/2016/wordml/cid" xmlns:w16="http://schemas.microsoft.com/office/word/2018/wordml" xmlns:w16sdtdh="http://schemas.microsoft.com/office/word/2020/wordml/sdtdatahash" xmlns:w16se="http://schemas.microsoft.com/office/word/2015/wordml/symex" mc:Ignorable="w14 w15 w16se w16cid w16 w16cex w16sdtdh">
+<w:styles xmlns:mc="http://schemas.openxmlformats.org/markup-compatibility/2006" xmlns:r="http://schemas.openxmlformats.org/officeDocument/2006/relationships" xmlns:w="http://schemas.openxmlformats.org/wordprocessingml/2006/main" xmlns:w14="http://schemas.microsoft.com/office/word/2010/wordml" xmlns:w15="http://schemas.microsoft.com/office/word/2012/wordml" xmlns:w16cex="http://schemas.microsoft.com/office/word/2018/wordml/cex" xmlns:w16cid="http://schemas.microsoft.com/office/word/2016/wordml/cid" xmlns:w16="http://schemas.microsoft.com/office/word/2018/wordml" xmlns:w16du="http://schemas.microsoft.com/office/word/2023/wordml/word16du" xmlns:w16sdtdh="http://schemas.microsoft.com/office/word/2020/wordml/sdtdatahash" xmlns:w16se="http://schemas.microsoft.com/office/word/2015/wordml/symex" mc:Ignorable="w14 w15 w16se w16cid w16 w16cex w16sdtdh w16du">
   <w:docDefaults>
     <w:rPrDefault>
       <w:rPr>

</xml_diff>